<commit_message>
update and start on ploting
</commit_message>
<xml_diff>
--- a/Data_scraping_short_report.docx
+++ b/Data_scraping_short_report.docx
@@ -11,16 +11,11 @@
       <w:r>
         <w:t xml:space="preserve">From </w:t>
       </w:r>
-      <w:proofErr w:type="spellStart"/>
       <w:r>
         <w:t>W</w:t>
       </w:r>
       <w:r>
-        <w:t>orldometer</w:t>
-      </w:r>
-      <w:proofErr w:type="spellEnd"/>
-      <w:r>
-        <w:t xml:space="preserve">, using the </w:t>
+        <w:t xml:space="preserve">orldometer, using the </w:t>
       </w:r>
       <w:r>
         <w:t>R</w:t>
@@ -34,7 +29,6 @@
       <w:r>
         <w:t xml:space="preserve"> to be accessed and then use </w:t>
       </w:r>
-      <w:proofErr w:type="spellStart"/>
       <w:r>
         <w:t>B</w:t>
       </w:r>
@@ -45,33 +39,13 @@
         <w:t>S</w:t>
       </w:r>
       <w:r>
-        <w:t>oup</w:t>
-      </w:r>
-      <w:proofErr w:type="spellEnd"/>
-      <w:r>
-        <w:t xml:space="preserve"> to help in handling the </w:t>
+        <w:t xml:space="preserve">oup to help in handling the </w:t>
       </w:r>
       <w:r>
         <w:t>HTML</w:t>
       </w:r>
       <w:r>
-        <w:t xml:space="preserve"> website. </w:t>
-      </w:r>
-      <w:proofErr w:type="spellStart"/>
-      <w:r>
-        <w:t>BeautifulSoup</w:t>
-      </w:r>
-      <w:proofErr w:type="spellEnd"/>
-      <w:r>
-        <w:t xml:space="preserve"> helped in </w:t>
-      </w:r>
-      <w:proofErr w:type="spellStart"/>
-      <w:r>
-        <w:t>parsing</w:t>
-      </w:r>
-      <w:proofErr w:type="spellEnd"/>
-      <w:r>
-        <w:t xml:space="preserve"> through the </w:t>
+        <w:t xml:space="preserve"> website. BeautifulSoup helped in parsing through the </w:t>
       </w:r>
       <w:r>
         <w:t>HTML to find</w:t>
@@ -157,7 +131,19 @@
         <w:t xml:space="preserve">Each country is broken up by the date </w:t>
       </w:r>
       <w:r>
-        <w:t>it was run in the format of “MM/DD/YYYY”. It is then broken up by the website</w:t>
+        <w:t>it was run in the format of “</w:t>
+      </w:r>
+      <w:r>
+        <w:t>DD</w:t>
+      </w:r>
+      <w:r>
+        <w:t>/</w:t>
+      </w:r>
+      <w:r>
+        <w:t>MM</w:t>
+      </w:r>
+      <w:r>
+        <w:t>/YYYY”. It is then broken up by the website</w:t>
       </w:r>
       <w:r>
         <w:t>,</w:t>
@@ -177,16 +163,11 @@
       <w:r>
         <w:t xml:space="preserve">imes or </w:t>
       </w:r>
-      <w:proofErr w:type="spellStart"/>
       <w:r>
         <w:t>W</w:t>
       </w:r>
       <w:r>
-        <w:t>orldometer</w:t>
-      </w:r>
-      <w:proofErr w:type="spellEnd"/>
-      <w:r>
-        <w:t>. After that</w:t>
+        <w:t>orldometer. After that</w:t>
       </w:r>
       <w:r>
         <w:t>,</w:t>

</xml_diff>